<commit_message>
update customer profile doc
</commit_message>
<xml_diff>
--- a/CustomerProfile.docx
+++ b/CustomerProfile.docx
@@ -2,7 +2,1405 @@
 <file path=word/document.xml><?xml version="1.0" encoding="utf-8"?>
 <w:document xmlns:wpc="http://schemas.microsoft.com/office/word/2010/wordprocessingCanvas" xmlns:cx="http://schemas.microsoft.com/office/drawing/2014/chartex" xmlns:cx1="http://schemas.microsoft.com/office/drawing/2015/9/8/chartex" xmlns:cx2="http://schemas.microsoft.com/office/drawing/2015/10/21/chartex" xmlns:cx3="http://schemas.microsoft.com/office/drawing/2016/5/9/chartex" xmlns:cx4="http://schemas.microsoft.com/office/drawing/2016/5/10/chartex" xmlns:cx5="http://schemas.microsoft.com/office/drawing/2016/5/11/chartex" xmlns:cx6="http://schemas.microsoft.com/office/drawing/2016/5/12/chartex" xmlns:cx7="http://schemas.microsoft.com/office/drawing/2016/5/13/chartex" xmlns:cx8="http://schemas.microsoft.com/office/drawing/2016/5/14/chartex" xmlns:mc="http://schemas.openxmlformats.org/markup-compatibility/2006" xmlns:aink="http://schemas.microsoft.com/office/drawing/2016/ink" xmlns:am3d="http://schemas.microsoft.com/office/drawing/2017/model3d" xmlns:o="urn:schemas-microsoft-com:office:office" xmlns:r="http://schemas.openxmlformats.org/officeDocument/2006/relationships" xmlns:m="http://schemas.openxmlformats.org/officeDocument/2006/math" xmlns:v="urn:schemas-microsoft-com:vml" xmlns:wp14="http://schemas.microsoft.com/office/word/2010/wordprocessingDrawing" xmlns:wp="http://schemas.openxmlformats.org/drawingml/2006/wordprocessingDrawing" xmlns:w10="urn:schemas-microsoft-com:office:word" xmlns:w="http://schemas.openxmlformats.org/wordprocessingml/2006/main" xmlns:w14="http://schemas.microsoft.com/office/word/2010/wordml" xmlns:w15="http://schemas.microsoft.com/office/word/2012/wordml" xmlns:w16cex="http://schemas.microsoft.com/office/word/2018/wordml/cex" xmlns:w16cid="http://schemas.microsoft.com/office/word/2016/wordml/cid" xmlns:w16="http://schemas.microsoft.com/office/word/2018/wordml" xmlns:w16sdtdh="http://schemas.microsoft.com/office/word/2020/wordml/sdtdatahash" xmlns:w16se="http://schemas.microsoft.com/office/word/2015/wordml/symex" xmlns:wpg="http://schemas.microsoft.com/office/word/2010/wordprocessingGroup" xmlns:wpi="http://schemas.microsoft.com/office/word/2010/wordprocessingInk" xmlns:wne="http://schemas.microsoft.com/office/word/2006/wordml" xmlns:wps="http://schemas.microsoft.com/office/word/2010/wordprocessingShape" mc:Ignorable="w14 w15 w16se w16cid w16 w16cex w16sdtdh wp14">
   <w:body>
-    <w:p/>
+    <w:p>
+      <w:pPr>
+        <w:pStyle w:val="Title"/>
+        <w:rPr>
+          <w:lang w:val="en-US"/>
+        </w:rPr>
+      </w:pPr>
+      <w:r>
+        <w:rPr>
+          <w:lang w:val="en-US"/>
+        </w:rPr>
+        <w:t>Customer Profile</w:t>
+      </w:r>
+    </w:p>
+    <w:p>
+      <w:pPr>
+        <w:rPr>
+          <w:lang w:val="en-US"/>
+        </w:rPr>
+      </w:pPr>
+    </w:p>
+    <w:p>
+      <w:pPr>
+        <w:pStyle w:val="Heading2"/>
+        <w:rPr>
+          <w:lang w:val="en-US"/>
+        </w:rPr>
+      </w:pPr>
+      <w:r>
+        <w:rPr>
+          <w:lang w:val="en-US"/>
+        </w:rPr>
+        <w:t>Class Example</w:t>
+      </w:r>
+      <w:r>
+        <w:rPr>
+          <w:lang w:val="en-US"/>
+        </w:rPr>
+        <w:br/>
+      </w:r>
+      <w:r>
+        <w:rPr>
+          <w:lang w:val="en-US"/>
+        </w:rPr>
+        <w:drawing>
+          <wp:inline distT="0" distB="0" distL="0" distR="0" wp14:anchorId="744A2DB5" wp14:editId="6152B41F">
+            <wp:extent cx="5943600" cy="3211195"/>
+            <wp:effectExtent l="0" t="0" r="0" b="8255"/>
+            <wp:docPr id="1" name="Picture 1" descr="Graphical user interface, text, website&#10;&#10;Description automatically generated"/>
+            <wp:cNvGraphicFramePr>
+              <a:graphicFrameLocks xmlns:a="http://schemas.openxmlformats.org/drawingml/2006/main" noChangeAspect="1"/>
+            </wp:cNvGraphicFramePr>
+            <a:graphic xmlns:a="http://schemas.openxmlformats.org/drawingml/2006/main">
+              <a:graphicData uri="http://schemas.openxmlformats.org/drawingml/2006/picture">
+                <pic:pic xmlns:pic="http://schemas.openxmlformats.org/drawingml/2006/picture">
+                  <pic:nvPicPr>
+                    <pic:cNvPr id="1" name="Picture 1" descr="Graphical user interface, text, website&#10;&#10;Description automatically generated"/>
+                    <pic:cNvPicPr/>
+                  </pic:nvPicPr>
+                  <pic:blipFill>
+                    <a:blip r:embed="rId5"/>
+                    <a:stretch>
+                      <a:fillRect/>
+                    </a:stretch>
+                  </pic:blipFill>
+                  <pic:spPr>
+                    <a:xfrm>
+                      <a:off x="0" y="0"/>
+                      <a:ext cx="5943600" cy="3211195"/>
+                    </a:xfrm>
+                    <a:prstGeom prst="rect">
+                      <a:avLst/>
+                    </a:prstGeom>
+                  </pic:spPr>
+                </pic:pic>
+              </a:graphicData>
+            </a:graphic>
+          </wp:inline>
+        </w:drawing>
+      </w:r>
+    </w:p>
+    <w:p>
+      <w:pPr>
+        <w:rPr>
+          <w:lang w:val="en-US"/>
+        </w:rPr>
+      </w:pPr>
+      <w:r>
+        <w:rPr>
+          <w:lang w:val="en-US"/>
+        </w:rPr>
+        <w:br w:type="page"/>
+      </w:r>
+    </w:p>
+    <w:p>
+      <w:pPr>
+        <w:pStyle w:val="Heading2"/>
+        <w:spacing w:before="0"/>
+        <w:rPr>
+          <w:lang w:val="en-US"/>
+        </w:rPr>
+      </w:pPr>
+      <w:r>
+        <w:rPr>
+          <w:lang w:val="en-US"/>
+        </w:rPr>
+        <w:lastRenderedPageBreak/>
+        <w:t>Group Example</w:t>
+      </w:r>
+      <w:r>
+        <w:rPr>
+          <w:lang w:val="en-US"/>
+        </w:rPr>
+        <w:t>: Chef Persona 1</w:t>
+      </w:r>
+    </w:p>
+    <w:p>
+      <w:pPr>
+        <w:pStyle w:val="Heading3"/>
+        <w:spacing w:before="0"/>
+        <w:rPr>
+          <w:lang w:val="en-US"/>
+        </w:rPr>
+      </w:pPr>
+      <w:r>
+        <w:rPr>
+          <w:lang w:val="en-US"/>
+        </w:rPr>
+        <w:t xml:space="preserve">Name: </w:t>
+      </w:r>
+    </w:p>
+    <w:p>
+      <w:pPr>
+        <w:pStyle w:val="ListParagraph"/>
+        <w:numPr>
+          <w:ilvl w:val="0"/>
+          <w:numId w:val="6"/>
+        </w:numPr>
+        <w:spacing w:after="0"/>
+        <w:rPr>
+          <w:lang w:val="en-US"/>
+        </w:rPr>
+      </w:pPr>
+      <w:r>
+        <w:rPr>
+          <w:lang w:val="en-US"/>
+        </w:rPr>
+        <w:t>Shirley Jones</w:t>
+      </w:r>
+    </w:p>
+    <w:p>
+      <w:pPr>
+        <w:spacing w:after="0"/>
+        <w:rPr>
+          <w:lang w:val="en-US"/>
+        </w:rPr>
+      </w:pPr>
+    </w:p>
+    <w:p>
+      <w:pPr>
+        <w:pStyle w:val="Heading3"/>
+        <w:spacing w:before="0"/>
+        <w:rPr>
+          <w:lang w:val="en-US"/>
+        </w:rPr>
+      </w:pPr>
+      <w:r>
+        <w:rPr>
+          <w:lang w:val="en-US"/>
+        </w:rPr>
+        <w:t>Title:</w:t>
+      </w:r>
+    </w:p>
+    <w:p>
+      <w:pPr>
+        <w:pStyle w:val="ListParagraph"/>
+        <w:numPr>
+          <w:ilvl w:val="0"/>
+          <w:numId w:val="5"/>
+        </w:numPr>
+        <w:spacing w:after="0"/>
+        <w:rPr>
+          <w:lang w:val="en-US"/>
+        </w:rPr>
+      </w:pPr>
+      <w:r>
+        <w:rPr>
+          <w:lang w:val="en-US"/>
+        </w:rPr>
+        <w:t>Stay at home mom</w:t>
+      </w:r>
+    </w:p>
+    <w:p>
+      <w:pPr>
+        <w:spacing w:after="0"/>
+        <w:rPr>
+          <w:lang w:val="en-US"/>
+        </w:rPr>
+      </w:pPr>
+    </w:p>
+    <w:p>
+      <w:pPr>
+        <w:pStyle w:val="Heading3"/>
+        <w:spacing w:before="0"/>
+        <w:rPr>
+          <w:lang w:val="en-US"/>
+        </w:rPr>
+      </w:pPr>
+      <w:r>
+        <w:rPr>
+          <w:lang w:val="en-US"/>
+        </w:rPr>
+        <w:t>Age:</w:t>
+      </w:r>
+    </w:p>
+    <w:p>
+      <w:pPr>
+        <w:pStyle w:val="ListParagraph"/>
+        <w:numPr>
+          <w:ilvl w:val="0"/>
+          <w:numId w:val="4"/>
+        </w:numPr>
+        <w:spacing w:after="0" w:line="240" w:lineRule="auto"/>
+        <w:rPr>
+          <w:lang w:val="en-US"/>
+        </w:rPr>
+      </w:pPr>
+      <w:r>
+        <w:rPr>
+          <w:lang w:val="en-US"/>
+        </w:rPr>
+        <w:t>32</w:t>
+      </w:r>
+    </w:p>
+    <w:p>
+      <w:pPr>
+        <w:spacing w:after="0"/>
+        <w:rPr>
+          <w:lang w:val="en-US"/>
+        </w:rPr>
+      </w:pPr>
+    </w:p>
+    <w:p>
+      <w:pPr>
+        <w:pStyle w:val="Heading3"/>
+        <w:spacing w:before="0"/>
+        <w:rPr>
+          <w:lang w:val="en-US"/>
+        </w:rPr>
+      </w:pPr>
+      <w:r>
+        <w:rPr>
+          <w:lang w:val="en-US"/>
+        </w:rPr>
+        <w:t>Family:</w:t>
+      </w:r>
+    </w:p>
+    <w:p>
+      <w:pPr>
+        <w:pStyle w:val="ListParagraph"/>
+        <w:numPr>
+          <w:ilvl w:val="0"/>
+          <w:numId w:val="3"/>
+        </w:numPr>
+        <w:spacing w:after="0"/>
+        <w:rPr>
+          <w:lang w:val="en-US"/>
+        </w:rPr>
+      </w:pPr>
+      <w:r>
+        <w:rPr>
+          <w:lang w:val="en-US"/>
+        </w:rPr>
+        <w:t xml:space="preserve">Husband and 2 kids </w:t>
+      </w:r>
+    </w:p>
+    <w:p>
+      <w:pPr>
+        <w:spacing w:after="0"/>
+        <w:rPr>
+          <w:lang w:val="en-US"/>
+        </w:rPr>
+      </w:pPr>
+    </w:p>
+    <w:p>
+      <w:pPr>
+        <w:pStyle w:val="Heading3"/>
+        <w:spacing w:before="0"/>
+        <w:rPr>
+          <w:lang w:val="en-US"/>
+        </w:rPr>
+      </w:pPr>
+      <w:r>
+        <w:rPr>
+          <w:lang w:val="en-US"/>
+        </w:rPr>
+        <w:t>Education:</w:t>
+      </w:r>
+    </w:p>
+    <w:p>
+      <w:pPr>
+        <w:pStyle w:val="ListParagraph"/>
+        <w:numPr>
+          <w:ilvl w:val="0"/>
+          <w:numId w:val="2"/>
+        </w:numPr>
+        <w:spacing w:after="0"/>
+        <w:rPr>
+          <w:lang w:val="en-US"/>
+        </w:rPr>
+      </w:pPr>
+      <w:r>
+        <w:rPr>
+          <w:lang w:val="en-US"/>
+        </w:rPr>
+        <w:t>High school diploma</w:t>
+      </w:r>
+    </w:p>
+    <w:p>
+      <w:pPr>
+        <w:pStyle w:val="ListParagraph"/>
+        <w:numPr>
+          <w:ilvl w:val="0"/>
+          <w:numId w:val="2"/>
+        </w:numPr>
+        <w:spacing w:after="0"/>
+        <w:rPr>
+          <w:lang w:val="en-US"/>
+        </w:rPr>
+      </w:pPr>
+      <w:r>
+        <w:rPr>
+          <w:lang w:val="en-US"/>
+        </w:rPr>
+        <w:t>No professional training as a chef</w:t>
+      </w:r>
+    </w:p>
+    <w:p>
+      <w:pPr>
+        <w:pStyle w:val="ListParagraph"/>
+        <w:numPr>
+          <w:ilvl w:val="0"/>
+          <w:numId w:val="2"/>
+        </w:numPr>
+        <w:spacing w:after="0"/>
+        <w:rPr>
+          <w:lang w:val="en-US"/>
+        </w:rPr>
+      </w:pPr>
+      <w:r>
+        <w:rPr>
+          <w:lang w:val="en-US"/>
+        </w:rPr>
+        <w:t>Potentially a technical degree in an unrelated field</w:t>
+      </w:r>
+    </w:p>
+    <w:p>
+      <w:pPr>
+        <w:spacing w:after="0"/>
+        <w:rPr>
+          <w:lang w:val="en-US"/>
+        </w:rPr>
+      </w:pPr>
+    </w:p>
+    <w:p>
+      <w:pPr>
+        <w:pStyle w:val="Heading3"/>
+        <w:spacing w:before="0"/>
+        <w:rPr>
+          <w:lang w:val="en-US"/>
+        </w:rPr>
+      </w:pPr>
+      <w:r>
+        <w:rPr>
+          <w:lang w:val="en-US"/>
+        </w:rPr>
+        <w:t>Personal and professional priorities:</w:t>
+      </w:r>
+    </w:p>
+    <w:p>
+      <w:pPr>
+        <w:pStyle w:val="ListParagraph"/>
+        <w:numPr>
+          <w:ilvl w:val="0"/>
+          <w:numId w:val="1"/>
+        </w:numPr>
+        <w:spacing w:after="0"/>
+        <w:rPr>
+          <w:lang w:val="en-US"/>
+        </w:rPr>
+      </w:pPr>
+      <w:r>
+        <w:rPr>
+          <w:lang w:val="en-US"/>
+        </w:rPr>
+        <w:t>Grew up cooking authentic food</w:t>
+      </w:r>
+    </w:p>
+    <w:p>
+      <w:pPr>
+        <w:pStyle w:val="ListParagraph"/>
+        <w:numPr>
+          <w:ilvl w:val="0"/>
+          <w:numId w:val="1"/>
+        </w:numPr>
+        <w:spacing w:after="0"/>
+        <w:rPr>
+          <w:lang w:val="en-US"/>
+        </w:rPr>
+      </w:pPr>
+      <w:r>
+        <w:rPr>
+          <w:lang w:val="en-US"/>
+        </w:rPr>
+        <w:t>Loves to cook</w:t>
+      </w:r>
+    </w:p>
+    <w:p>
+      <w:pPr>
+        <w:pStyle w:val="ListParagraph"/>
+        <w:numPr>
+          <w:ilvl w:val="0"/>
+          <w:numId w:val="1"/>
+        </w:numPr>
+        <w:spacing w:after="0"/>
+        <w:rPr>
+          <w:lang w:val="en-US"/>
+        </w:rPr>
+      </w:pPr>
+      <w:r>
+        <w:rPr>
+          <w:lang w:val="en-US"/>
+        </w:rPr>
+        <w:t>Wants to be able to say at home most of the time with family</w:t>
+      </w:r>
+    </w:p>
+    <w:p>
+      <w:pPr>
+        <w:pStyle w:val="ListParagraph"/>
+        <w:numPr>
+          <w:ilvl w:val="0"/>
+          <w:numId w:val="1"/>
+        </w:numPr>
+        <w:spacing w:after="0"/>
+        <w:rPr>
+          <w:lang w:val="en-US"/>
+        </w:rPr>
+      </w:pPr>
+      <w:r>
+        <w:rPr>
+          <w:lang w:val="en-US"/>
+        </w:rPr>
+        <w:t>Loves to share meals</w:t>
+      </w:r>
+    </w:p>
+    <w:p>
+      <w:pPr>
+        <w:pStyle w:val="ListParagraph"/>
+        <w:numPr>
+          <w:ilvl w:val="0"/>
+          <w:numId w:val="1"/>
+        </w:numPr>
+        <w:spacing w:after="0"/>
+        <w:rPr>
+          <w:lang w:val="en-US"/>
+        </w:rPr>
+      </w:pPr>
+      <w:r>
+        <w:rPr>
+          <w:lang w:val="en-US"/>
+        </w:rPr>
+        <w:t>Proud of the food she makes</w:t>
+      </w:r>
+    </w:p>
+    <w:p>
+      <w:pPr>
+        <w:spacing w:after="0"/>
+        <w:rPr>
+          <w:lang w:val="en-US"/>
+        </w:rPr>
+      </w:pPr>
+    </w:p>
+    <w:p>
+      <w:pPr>
+        <w:pStyle w:val="Heading3"/>
+        <w:spacing w:before="0"/>
+        <w:rPr>
+          <w:lang w:val="en-US"/>
+        </w:rPr>
+      </w:pPr>
+      <w:r>
+        <w:rPr>
+          <w:lang w:val="en-US"/>
+        </w:rPr>
+        <w:t>Needs and Pain Points:</w:t>
+      </w:r>
+    </w:p>
+    <w:p>
+      <w:pPr>
+        <w:pStyle w:val="ListParagraph"/>
+        <w:numPr>
+          <w:ilvl w:val="0"/>
+          <w:numId w:val="1"/>
+        </w:numPr>
+        <w:spacing w:after="0"/>
+        <w:rPr>
+          <w:lang w:val="en-US"/>
+        </w:rPr>
+      </w:pPr>
+      <w:r>
+        <w:rPr>
+          <w:lang w:val="en-US"/>
+        </w:rPr>
+        <w:t>Would like to be able to have the extra income for the family</w:t>
+      </w:r>
+    </w:p>
+    <w:p>
+      <w:pPr>
+        <w:pStyle w:val="ListParagraph"/>
+        <w:numPr>
+          <w:ilvl w:val="0"/>
+          <w:numId w:val="1"/>
+        </w:numPr>
+        <w:spacing w:after="0"/>
+        <w:rPr>
+          <w:lang w:val="en-US"/>
+        </w:rPr>
+      </w:pPr>
+      <w:r>
+        <w:rPr>
+          <w:lang w:val="en-US"/>
+        </w:rPr>
+        <w:t>It is hard for her to market her food currently</w:t>
+      </w:r>
+    </w:p>
+    <w:p>
+      <w:pPr>
+        <w:pStyle w:val="ListParagraph"/>
+        <w:numPr>
+          <w:ilvl w:val="0"/>
+          <w:numId w:val="1"/>
+        </w:numPr>
+        <w:spacing w:after="0"/>
+        <w:rPr>
+          <w:lang w:val="en-US"/>
+        </w:rPr>
+      </w:pPr>
+      <w:r>
+        <w:rPr>
+          <w:lang w:val="en-US"/>
+        </w:rPr>
+        <w:t xml:space="preserve">People are leery trusting her on Facebook marketplace </w:t>
+      </w:r>
+    </w:p>
+    <w:p>
+      <w:pPr>
+        <w:pStyle w:val="ListParagraph"/>
+        <w:numPr>
+          <w:ilvl w:val="0"/>
+          <w:numId w:val="1"/>
+        </w:numPr>
+        <w:spacing w:after="0"/>
+        <w:rPr>
+          <w:lang w:val="en-US"/>
+        </w:rPr>
+      </w:pPr>
+      <w:r>
+        <w:rPr>
+          <w:lang w:val="en-US"/>
+        </w:rPr>
+        <w:t>Her sales are very volatile… currently tough to plan on how much supplies to buy</w:t>
+      </w:r>
+    </w:p>
+    <w:p>
+      <w:pPr>
+        <w:pStyle w:val="ListParagraph"/>
+        <w:numPr>
+          <w:ilvl w:val="0"/>
+          <w:numId w:val="1"/>
+        </w:numPr>
+        <w:spacing w:after="0"/>
+        <w:rPr>
+          <w:lang w:val="en-US"/>
+        </w:rPr>
+      </w:pPr>
+      <w:r>
+        <w:rPr>
+          <w:lang w:val="en-US"/>
+        </w:rPr>
+        <w:t>Enjoy the chance to share their food and culture with others</w:t>
+      </w:r>
+    </w:p>
+    <w:p>
+      <w:pPr>
+        <w:pStyle w:val="ListParagraph"/>
+        <w:numPr>
+          <w:ilvl w:val="0"/>
+          <w:numId w:val="1"/>
+        </w:numPr>
+        <w:spacing w:after="0"/>
+        <w:rPr>
+          <w:lang w:val="en-US"/>
+        </w:rPr>
+      </w:pPr>
+      <w:r>
+        <w:rPr>
+          <w:lang w:val="en-US"/>
+        </w:rPr>
+        <w:t xml:space="preserve">Fulfills restaurant dreams without having to </w:t>
+      </w:r>
+      <w:proofErr w:type="gramStart"/>
+      <w:r>
+        <w:rPr>
+          <w:lang w:val="en-US"/>
+        </w:rPr>
+        <w:t>actually open</w:t>
+      </w:r>
+      <w:proofErr w:type="gramEnd"/>
+      <w:r>
+        <w:rPr>
+          <w:lang w:val="en-US"/>
+        </w:rPr>
+        <w:t xml:space="preserve"> a restaurant</w:t>
+      </w:r>
+    </w:p>
+    <w:p>
+      <w:pPr>
+        <w:pStyle w:val="ListParagraph"/>
+        <w:numPr>
+          <w:ilvl w:val="0"/>
+          <w:numId w:val="1"/>
+        </w:numPr>
+        <w:spacing w:after="0"/>
+        <w:rPr>
+          <w:lang w:val="en-US"/>
+        </w:rPr>
+      </w:pPr>
+      <w:r>
+        <w:rPr>
+          <w:lang w:val="en-US"/>
+        </w:rPr>
+        <w:t>Currently very challenging to distribute food…</w:t>
+      </w:r>
+    </w:p>
+    <w:p>
+      <w:pPr>
+        <w:spacing w:after="0"/>
+        <w:rPr>
+          <w:lang w:val="en-US"/>
+        </w:rPr>
+      </w:pPr>
+    </w:p>
+    <w:p>
+      <w:pPr>
+        <w:pStyle w:val="Heading3"/>
+        <w:spacing w:before="0"/>
+        <w:rPr>
+          <w:lang w:val="en-US"/>
+        </w:rPr>
+      </w:pPr>
+      <w:r>
+        <w:rPr>
+          <w:lang w:val="en-US"/>
+        </w:rPr>
+        <w:t xml:space="preserve">How does your product create value for this </w:t>
+      </w:r>
+      <w:proofErr w:type="gramStart"/>
+      <w:r>
+        <w:rPr>
+          <w:lang w:val="en-US"/>
+        </w:rPr>
+        <w:t>persona:</w:t>
+      </w:r>
+      <w:proofErr w:type="gramEnd"/>
+    </w:p>
+    <w:p>
+      <w:pPr>
+        <w:pStyle w:val="ListParagraph"/>
+        <w:numPr>
+          <w:ilvl w:val="0"/>
+          <w:numId w:val="1"/>
+        </w:numPr>
+        <w:spacing w:after="0"/>
+        <w:rPr>
+          <w:lang w:val="en-US"/>
+        </w:rPr>
+      </w:pPr>
+      <w:r>
+        <w:rPr>
+          <w:lang w:val="en-US"/>
+        </w:rPr>
+        <w:t>Generate extra income</w:t>
+      </w:r>
+    </w:p>
+    <w:p>
+      <w:pPr>
+        <w:pStyle w:val="ListParagraph"/>
+        <w:numPr>
+          <w:ilvl w:val="0"/>
+          <w:numId w:val="1"/>
+        </w:numPr>
+        <w:spacing w:after="0"/>
+        <w:rPr>
+          <w:lang w:val="en-US"/>
+        </w:rPr>
+      </w:pPr>
+      <w:r>
+        <w:rPr>
+          <w:lang w:val="en-US"/>
+        </w:rPr>
+        <w:t>Markets the food for them to a wider audience</w:t>
+      </w:r>
+    </w:p>
+    <w:p>
+      <w:pPr>
+        <w:pStyle w:val="ListParagraph"/>
+        <w:numPr>
+          <w:ilvl w:val="0"/>
+          <w:numId w:val="1"/>
+        </w:numPr>
+        <w:spacing w:after="0"/>
+        <w:rPr>
+          <w:lang w:val="en-US"/>
+        </w:rPr>
+      </w:pPr>
+      <w:r>
+        <w:rPr>
+          <w:lang w:val="en-US"/>
+        </w:rPr>
+        <w:t>Improves ability to plan supply amounts</w:t>
+      </w:r>
+    </w:p>
+    <w:p>
+      <w:pPr>
+        <w:pStyle w:val="ListParagraph"/>
+        <w:numPr>
+          <w:ilvl w:val="0"/>
+          <w:numId w:val="1"/>
+        </w:numPr>
+        <w:spacing w:after="0"/>
+        <w:rPr>
+          <w:lang w:val="en-US"/>
+        </w:rPr>
+      </w:pPr>
+      <w:r>
+        <w:rPr>
+          <w:lang w:val="en-US"/>
+        </w:rPr>
+        <w:t>Try to provide other services such as taking pictures of their food</w:t>
+      </w:r>
+    </w:p>
+    <w:p>
+      <w:pPr>
+        <w:pStyle w:val="ListParagraph"/>
+        <w:numPr>
+          <w:ilvl w:val="0"/>
+          <w:numId w:val="1"/>
+        </w:numPr>
+        <w:spacing w:after="0"/>
+        <w:rPr>
+          <w:lang w:val="en-US"/>
+        </w:rPr>
+      </w:pPr>
+      <w:r>
+        <w:rPr>
+          <w:lang w:val="en-US"/>
+        </w:rPr>
+        <w:t>Providing a distribution system</w:t>
+      </w:r>
+    </w:p>
+    <w:p>
+      <w:pPr>
+        <w:pStyle w:val="ListParagraph"/>
+        <w:numPr>
+          <w:ilvl w:val="0"/>
+          <w:numId w:val="1"/>
+        </w:numPr>
+        <w:spacing w:after="0"/>
+        <w:rPr>
+          <w:lang w:val="en-US"/>
+        </w:rPr>
+      </w:pPr>
+      <w:r>
+        <w:rPr>
+          <w:lang w:val="en-US"/>
+        </w:rPr>
+        <w:t xml:space="preserve">Aid in getting all required certifcation </w:t>
+      </w:r>
+    </w:p>
+    <w:p>
+      <w:pPr>
+        <w:rPr>
+          <w:lang w:val="en-US"/>
+        </w:rPr>
+      </w:pPr>
+      <w:r>
+        <w:rPr>
+          <w:lang w:val="en-US"/>
+        </w:rPr>
+        <w:br w:type="page"/>
+      </w:r>
+    </w:p>
+    <w:p>
+      <w:pPr>
+        <w:pStyle w:val="Heading2"/>
+        <w:spacing w:before="0"/>
+        <w:rPr>
+          <w:lang w:val="en-US"/>
+        </w:rPr>
+      </w:pPr>
+      <w:r>
+        <w:rPr>
+          <w:lang w:val="en-US"/>
+        </w:rPr>
+        <w:lastRenderedPageBreak/>
+        <w:t xml:space="preserve">Group Example: Chef Persona </w:t>
+      </w:r>
+      <w:r>
+        <w:rPr>
+          <w:lang w:val="en-US"/>
+        </w:rPr>
+        <w:t>2</w:t>
+      </w:r>
+    </w:p>
+    <w:p>
+      <w:pPr>
+        <w:pStyle w:val="Heading3"/>
+        <w:spacing w:before="0"/>
+        <w:rPr>
+          <w:lang w:val="en-US"/>
+        </w:rPr>
+      </w:pPr>
+      <w:r>
+        <w:rPr>
+          <w:lang w:val="en-US"/>
+        </w:rPr>
+        <w:t xml:space="preserve">Name: </w:t>
+      </w:r>
+    </w:p>
+    <w:p>
+      <w:pPr>
+        <w:pStyle w:val="ListParagraph"/>
+        <w:numPr>
+          <w:ilvl w:val="0"/>
+          <w:numId w:val="6"/>
+        </w:numPr>
+        <w:spacing w:after="0"/>
+        <w:rPr>
+          <w:lang w:val="en-US"/>
+        </w:rPr>
+      </w:pPr>
+      <w:r>
+        <w:rPr>
+          <w:lang w:val="en-US"/>
+        </w:rPr>
+        <w:t>Chris Waller</w:t>
+      </w:r>
+    </w:p>
+    <w:p>
+      <w:pPr>
+        <w:spacing w:after="0"/>
+        <w:rPr>
+          <w:lang w:val="en-US"/>
+        </w:rPr>
+      </w:pPr>
+    </w:p>
+    <w:p>
+      <w:pPr>
+        <w:pStyle w:val="Heading3"/>
+        <w:spacing w:before="0"/>
+        <w:rPr>
+          <w:lang w:val="en-US"/>
+        </w:rPr>
+      </w:pPr>
+      <w:r>
+        <w:rPr>
+          <w:lang w:val="en-US"/>
+        </w:rPr>
+        <w:t>Title:</w:t>
+      </w:r>
+    </w:p>
+    <w:p>
+      <w:pPr>
+        <w:pStyle w:val="ListParagraph"/>
+        <w:numPr>
+          <w:ilvl w:val="0"/>
+          <w:numId w:val="5"/>
+        </w:numPr>
+        <w:spacing w:after="0"/>
+        <w:rPr>
+          <w:lang w:val="en-US"/>
+        </w:rPr>
+      </w:pPr>
+      <w:r>
+        <w:rPr>
+          <w:lang w:val="en-US"/>
+        </w:rPr>
+        <w:t>Line Cook</w:t>
+      </w:r>
+    </w:p>
+    <w:p>
+      <w:pPr>
+        <w:spacing w:after="0"/>
+        <w:rPr>
+          <w:lang w:val="en-US"/>
+        </w:rPr>
+      </w:pPr>
+    </w:p>
+    <w:p>
+      <w:pPr>
+        <w:pStyle w:val="Heading3"/>
+        <w:spacing w:before="0"/>
+        <w:rPr>
+          <w:lang w:val="en-US"/>
+        </w:rPr>
+      </w:pPr>
+      <w:r>
+        <w:rPr>
+          <w:lang w:val="en-US"/>
+        </w:rPr>
+        <w:t>Age:</w:t>
+      </w:r>
+    </w:p>
+    <w:p>
+      <w:pPr>
+        <w:pStyle w:val="ListParagraph"/>
+        <w:numPr>
+          <w:ilvl w:val="0"/>
+          <w:numId w:val="4"/>
+        </w:numPr>
+        <w:spacing w:after="0" w:line="240" w:lineRule="auto"/>
+        <w:rPr>
+          <w:lang w:val="en-US"/>
+        </w:rPr>
+      </w:pPr>
+      <w:r>
+        <w:rPr>
+          <w:lang w:val="en-US"/>
+        </w:rPr>
+        <w:t>26</w:t>
+      </w:r>
+    </w:p>
+    <w:p>
+      <w:pPr>
+        <w:spacing w:after="0"/>
+        <w:rPr>
+          <w:lang w:val="en-US"/>
+        </w:rPr>
+      </w:pPr>
+    </w:p>
+    <w:p>
+      <w:pPr>
+        <w:pStyle w:val="Heading3"/>
+        <w:spacing w:before="0"/>
+        <w:rPr>
+          <w:lang w:val="en-US"/>
+        </w:rPr>
+      </w:pPr>
+      <w:r>
+        <w:rPr>
+          <w:lang w:val="en-US"/>
+        </w:rPr>
+        <w:t>Family:</w:t>
+      </w:r>
+    </w:p>
+    <w:p>
+      <w:pPr>
+        <w:pStyle w:val="ListParagraph"/>
+        <w:numPr>
+          <w:ilvl w:val="0"/>
+          <w:numId w:val="3"/>
+        </w:numPr>
+        <w:spacing w:after="0"/>
+        <w:rPr>
+          <w:lang w:val="en-US"/>
+        </w:rPr>
+      </w:pPr>
+      <w:r>
+        <w:rPr>
+          <w:lang w:val="en-US"/>
+        </w:rPr>
+        <w:t>Partner (dating 9 months)</w:t>
+      </w:r>
+    </w:p>
+    <w:p>
+      <w:pPr>
+        <w:spacing w:after="0"/>
+        <w:rPr>
+          <w:lang w:val="en-US"/>
+        </w:rPr>
+      </w:pPr>
+    </w:p>
+    <w:p>
+      <w:pPr>
+        <w:pStyle w:val="Heading3"/>
+        <w:spacing w:before="0"/>
+        <w:rPr>
+          <w:lang w:val="en-US"/>
+        </w:rPr>
+      </w:pPr>
+      <w:r>
+        <w:rPr>
+          <w:lang w:val="en-US"/>
+        </w:rPr>
+        <w:t>Education:</w:t>
+      </w:r>
+    </w:p>
+    <w:p>
+      <w:pPr>
+        <w:pStyle w:val="ListParagraph"/>
+        <w:numPr>
+          <w:ilvl w:val="0"/>
+          <w:numId w:val="2"/>
+        </w:numPr>
+        <w:spacing w:after="0"/>
+        <w:rPr>
+          <w:lang w:val="en-US"/>
+        </w:rPr>
+      </w:pPr>
+      <w:r>
+        <w:rPr>
+          <w:lang w:val="en-US"/>
+        </w:rPr>
+        <w:t>Trained Chef (either red seal or significant industry experience)</w:t>
+      </w:r>
+    </w:p>
+    <w:p>
+      <w:pPr>
+        <w:pStyle w:val="ListParagraph"/>
+        <w:spacing w:after="0"/>
+        <w:rPr>
+          <w:lang w:val="en-US"/>
+        </w:rPr>
+      </w:pPr>
+    </w:p>
+    <w:p>
+      <w:pPr>
+        <w:pStyle w:val="Heading3"/>
+        <w:spacing w:before="0"/>
+        <w:rPr>
+          <w:lang w:val="en-US"/>
+        </w:rPr>
+      </w:pPr>
+      <w:r>
+        <w:rPr>
+          <w:lang w:val="en-US"/>
+        </w:rPr>
+        <w:t>Personal and professional priorities:</w:t>
+      </w:r>
+    </w:p>
+    <w:p>
+      <w:pPr>
+        <w:pStyle w:val="ListParagraph"/>
+        <w:numPr>
+          <w:ilvl w:val="0"/>
+          <w:numId w:val="1"/>
+        </w:numPr>
+        <w:spacing w:after="0"/>
+        <w:rPr>
+          <w:lang w:val="en-US"/>
+        </w:rPr>
+      </w:pPr>
+      <w:r>
+        <w:rPr>
+          <w:lang w:val="en-US"/>
+        </w:rPr>
+        <w:t>Currently works as a chef in a restaurant</w:t>
+      </w:r>
+    </w:p>
+    <w:p>
+      <w:pPr>
+        <w:pStyle w:val="ListParagraph"/>
+        <w:numPr>
+          <w:ilvl w:val="0"/>
+          <w:numId w:val="1"/>
+        </w:numPr>
+        <w:spacing w:after="0"/>
+        <w:rPr>
+          <w:lang w:val="en-US"/>
+        </w:rPr>
+      </w:pPr>
+      <w:r>
+        <w:rPr>
+          <w:lang w:val="en-US"/>
+        </w:rPr>
+        <w:t>Passionate about cooking</w:t>
+      </w:r>
+    </w:p>
+    <w:p>
+      <w:pPr>
+        <w:pStyle w:val="ListParagraph"/>
+        <w:numPr>
+          <w:ilvl w:val="0"/>
+          <w:numId w:val="1"/>
+        </w:numPr>
+        <w:spacing w:after="0"/>
+        <w:rPr>
+          <w:lang w:val="en-US"/>
+        </w:rPr>
+      </w:pPr>
+      <w:r>
+        <w:rPr>
+          <w:lang w:val="en-US"/>
+        </w:rPr>
+        <w:t>Loves to cook for others</w:t>
+      </w:r>
+    </w:p>
+    <w:p>
+      <w:pPr>
+        <w:pStyle w:val="ListParagraph"/>
+        <w:numPr>
+          <w:ilvl w:val="0"/>
+          <w:numId w:val="1"/>
+        </w:numPr>
+        <w:spacing w:after="0"/>
+        <w:rPr>
+          <w:lang w:val="en-US"/>
+        </w:rPr>
+      </w:pPr>
+      <w:r>
+        <w:rPr>
+          <w:lang w:val="en-US"/>
+        </w:rPr>
+        <w:t>Wants to be their own boss!</w:t>
+      </w:r>
+    </w:p>
+    <w:p>
+      <w:pPr>
+        <w:pStyle w:val="ListParagraph"/>
+        <w:numPr>
+          <w:ilvl w:val="0"/>
+          <w:numId w:val="1"/>
+        </w:numPr>
+        <w:spacing w:after="0"/>
+        <w:rPr>
+          <w:lang w:val="en-US"/>
+        </w:rPr>
+      </w:pPr>
+      <w:r>
+        <w:rPr>
+          <w:lang w:val="en-US"/>
+        </w:rPr>
+        <w:t>Wants their own creative freedom</w:t>
+      </w:r>
+    </w:p>
+    <w:p>
+      <w:pPr>
+        <w:pStyle w:val="ListParagraph"/>
+        <w:spacing w:after="0"/>
+        <w:rPr>
+          <w:lang w:val="en-US"/>
+        </w:rPr>
+      </w:pPr>
+    </w:p>
+    <w:p>
+      <w:pPr>
+        <w:pStyle w:val="Heading3"/>
+        <w:spacing w:before="0"/>
+        <w:rPr>
+          <w:lang w:val="en-US"/>
+        </w:rPr>
+      </w:pPr>
+      <w:r>
+        <w:rPr>
+          <w:lang w:val="en-US"/>
+        </w:rPr>
+        <w:t>Needs and Pain Points:</w:t>
+      </w:r>
+    </w:p>
+    <w:p>
+      <w:pPr>
+        <w:pStyle w:val="ListParagraph"/>
+        <w:numPr>
+          <w:ilvl w:val="0"/>
+          <w:numId w:val="1"/>
+        </w:numPr>
+        <w:spacing w:after="0"/>
+        <w:rPr>
+          <w:lang w:val="en-US"/>
+        </w:rPr>
+      </w:pPr>
+      <w:r>
+        <w:rPr>
+          <w:lang w:val="en-US"/>
+        </w:rPr>
+        <w:t>Really wants more flexible/regular hours</w:t>
+      </w:r>
+    </w:p>
+    <w:p>
+      <w:pPr>
+        <w:pStyle w:val="ListParagraph"/>
+        <w:numPr>
+          <w:ilvl w:val="0"/>
+          <w:numId w:val="1"/>
+        </w:numPr>
+        <w:spacing w:after="0"/>
+        <w:rPr>
+          <w:lang w:val="en-US"/>
+        </w:rPr>
+      </w:pPr>
+      <w:r>
+        <w:rPr>
+          <w:lang w:val="en-US"/>
+        </w:rPr>
+        <w:t>The restaurant hours really suck for him</w:t>
+      </w:r>
+    </w:p>
+    <w:p>
+      <w:pPr>
+        <w:pStyle w:val="ListParagraph"/>
+        <w:numPr>
+          <w:ilvl w:val="0"/>
+          <w:numId w:val="1"/>
+        </w:numPr>
+        <w:spacing w:after="0"/>
+        <w:rPr>
+          <w:lang w:val="en-US"/>
+        </w:rPr>
+      </w:pPr>
+      <w:r>
+        <w:rPr>
+          <w:lang w:val="en-US"/>
+        </w:rPr>
+        <w:t>Ton of work and he never gets to see his partner</w:t>
+      </w:r>
+    </w:p>
+    <w:p>
+      <w:pPr>
+        <w:pStyle w:val="ListParagraph"/>
+        <w:numPr>
+          <w:ilvl w:val="0"/>
+          <w:numId w:val="1"/>
+        </w:numPr>
+        <w:spacing w:after="0"/>
+        <w:rPr>
+          <w:lang w:val="en-US"/>
+        </w:rPr>
+      </w:pPr>
+      <w:r>
+        <w:rPr>
+          <w:lang w:val="en-US"/>
+        </w:rPr>
+        <w:t>Burnt out and not making that much money</w:t>
+      </w:r>
+    </w:p>
+    <w:p>
+      <w:pPr>
+        <w:pStyle w:val="ListParagraph"/>
+        <w:spacing w:after="0"/>
+        <w:rPr>
+          <w:lang w:val="en-US"/>
+        </w:rPr>
+      </w:pPr>
+    </w:p>
+    <w:p>
+      <w:pPr>
+        <w:pStyle w:val="Heading3"/>
+        <w:spacing w:before="0"/>
+        <w:rPr>
+          <w:lang w:val="en-US"/>
+        </w:rPr>
+      </w:pPr>
+      <w:r>
+        <w:rPr>
+          <w:lang w:val="en-US"/>
+        </w:rPr>
+        <w:t xml:space="preserve">How does your product create value for this </w:t>
+      </w:r>
+      <w:proofErr w:type="gramStart"/>
+      <w:r>
+        <w:rPr>
+          <w:lang w:val="en-US"/>
+        </w:rPr>
+        <w:t>persona:</w:t>
+      </w:r>
+      <w:proofErr w:type="gramEnd"/>
+    </w:p>
+    <w:p>
+      <w:pPr>
+        <w:pStyle w:val="ListParagraph"/>
+        <w:numPr>
+          <w:ilvl w:val="0"/>
+          <w:numId w:val="1"/>
+        </w:numPr>
+        <w:spacing w:after="0"/>
+        <w:rPr>
+          <w:lang w:val="en-US"/>
+        </w:rPr>
+      </w:pPr>
+      <w:r>
+        <w:rPr>
+          <w:lang w:val="en-US"/>
+        </w:rPr>
+        <w:t>Generate extra income</w:t>
+      </w:r>
+    </w:p>
+    <w:p>
+      <w:pPr>
+        <w:pStyle w:val="ListParagraph"/>
+        <w:numPr>
+          <w:ilvl w:val="0"/>
+          <w:numId w:val="1"/>
+        </w:numPr>
+        <w:spacing w:after="0"/>
+        <w:rPr>
+          <w:lang w:val="en-US"/>
+        </w:rPr>
+      </w:pPr>
+      <w:r>
+        <w:rPr>
+          <w:lang w:val="en-US"/>
+        </w:rPr>
+        <w:t>Markets the food for them to a wider audience</w:t>
+      </w:r>
+    </w:p>
+    <w:p>
+      <w:pPr>
+        <w:pStyle w:val="ListParagraph"/>
+        <w:numPr>
+          <w:ilvl w:val="0"/>
+          <w:numId w:val="1"/>
+        </w:numPr>
+        <w:spacing w:after="0"/>
+        <w:rPr>
+          <w:lang w:val="en-US"/>
+        </w:rPr>
+      </w:pPr>
+      <w:r>
+        <w:rPr>
+          <w:lang w:val="en-US"/>
+        </w:rPr>
+        <w:t>Improves ability to plan supply amounts</w:t>
+      </w:r>
+    </w:p>
+    <w:p>
+      <w:pPr>
+        <w:pStyle w:val="ListParagraph"/>
+        <w:numPr>
+          <w:ilvl w:val="0"/>
+          <w:numId w:val="1"/>
+        </w:numPr>
+        <w:spacing w:after="0"/>
+        <w:rPr>
+          <w:lang w:val="en-US"/>
+        </w:rPr>
+      </w:pPr>
+      <w:r>
+        <w:rPr>
+          <w:lang w:val="en-US"/>
+        </w:rPr>
+        <w:t>Try to provide other services such as taking pictures of their food</w:t>
+      </w:r>
+    </w:p>
+    <w:p>
+      <w:pPr>
+        <w:pStyle w:val="ListParagraph"/>
+        <w:numPr>
+          <w:ilvl w:val="0"/>
+          <w:numId w:val="1"/>
+        </w:numPr>
+        <w:spacing w:after="0"/>
+        <w:rPr>
+          <w:lang w:val="en-US"/>
+        </w:rPr>
+      </w:pPr>
+      <w:r>
+        <w:rPr>
+          <w:lang w:val="en-US"/>
+        </w:rPr>
+        <w:t>Providing a distribution system</w:t>
+      </w:r>
+    </w:p>
+    <w:p>
+      <w:pPr>
+        <w:pStyle w:val="ListParagraph"/>
+        <w:numPr>
+          <w:ilvl w:val="0"/>
+          <w:numId w:val="1"/>
+        </w:numPr>
+        <w:spacing w:after="0"/>
+        <w:rPr>
+          <w:lang w:val="en-US"/>
+        </w:rPr>
+      </w:pPr>
+      <w:r>
+        <w:rPr>
+          <w:lang w:val="en-US"/>
+        </w:rPr>
+        <w:t xml:space="preserve">Aid in getting all required certifcation </w:t>
+      </w:r>
+    </w:p>
+    <w:p>
+      <w:pPr>
+        <w:spacing w:after="0"/>
+        <w:rPr>
+          <w:lang w:val="en-US"/>
+        </w:rPr>
+      </w:pPr>
+    </w:p>
     <w:sectPr>
       <w:pgSz w:w="12240" w:h="15840"/>
       <w:pgMar w:top="1440" w:right="1440" w:bottom="1440" w:left="1440" w:header="708" w:footer="708" w:gutter="0"/>
@@ -11,6 +1409,701 @@
     </w:sectPr>
   </w:body>
 </w:document>
+</file>
+
+<file path=word/numbering.xml><?xml version="1.0" encoding="utf-8"?>
+<w:numbering xmlns:wpc="http://schemas.microsoft.com/office/word/2010/wordprocessingCanvas" xmlns:cx="http://schemas.microsoft.com/office/drawing/2014/chartex" xmlns:cx1="http://schemas.microsoft.com/office/drawing/2015/9/8/chartex" xmlns:cx2="http://schemas.microsoft.com/office/drawing/2015/10/21/chartex" xmlns:cx3="http://schemas.microsoft.com/office/drawing/2016/5/9/chartex" xmlns:cx4="http://schemas.microsoft.com/office/drawing/2016/5/10/chartex" xmlns:cx5="http://schemas.microsoft.com/office/drawing/2016/5/11/chartex" xmlns:cx6="http://schemas.microsoft.com/office/drawing/2016/5/12/chartex" xmlns:cx7="http://schemas.microsoft.com/office/drawing/2016/5/13/chartex" xmlns:cx8="http://schemas.microsoft.com/office/drawing/2016/5/14/chartex" xmlns:mc="http://schemas.openxmlformats.org/markup-compatibility/2006" xmlns:aink="http://schemas.microsoft.com/office/drawing/2016/ink" xmlns:am3d="http://schemas.microsoft.com/office/drawing/2017/model3d" xmlns:o="urn:schemas-microsoft-com:office:office" xmlns:r="http://schemas.openxmlformats.org/officeDocument/2006/relationships" xmlns:m="http://schemas.openxmlformats.org/officeDocument/2006/math" xmlns:v="urn:schemas-microsoft-com:vml" xmlns:wp14="http://schemas.microsoft.com/office/word/2010/wordprocessingDrawing" xmlns:wp="http://schemas.openxmlformats.org/drawingml/2006/wordprocessingDrawing" xmlns:w10="urn:schemas-microsoft-com:office:word" xmlns:w="http://schemas.openxmlformats.org/wordprocessingml/2006/main" xmlns:w14="http://schemas.microsoft.com/office/word/2010/wordml" xmlns:w15="http://schemas.microsoft.com/office/word/2012/wordml" xmlns:w16cex="http://schemas.microsoft.com/office/word/2018/wordml/cex" xmlns:w16cid="http://schemas.microsoft.com/office/word/2016/wordml/cid" xmlns:w16="http://schemas.microsoft.com/office/word/2018/wordml" xmlns:w16sdtdh="http://schemas.microsoft.com/office/word/2020/wordml/sdtdatahash" xmlns:w16se="http://schemas.microsoft.com/office/word/2015/wordml/symex" xmlns:wpg="http://schemas.microsoft.com/office/word/2010/wordprocessingGroup" xmlns:wpi="http://schemas.microsoft.com/office/word/2010/wordprocessingInk" xmlns:wne="http://schemas.microsoft.com/office/word/2006/wordml" xmlns:wps="http://schemas.microsoft.com/office/word/2010/wordprocessingShape" mc:Ignorable="w14 w15 w16se w16cid w16 w16cex w16sdtdh wp14">
+  <w:abstractNum w:abstractNumId="0" w15:restartNumberingAfterBreak="0">
+    <w:nsid w:val="00753B9B"/>
+    <w:multiLevelType w:val="hybridMultilevel"/>
+    <w:tmpl w:val="77E89880"/>
+    <w:lvl w:ilvl="0" w:tplc="53927E02">
+      <w:numFmt w:val="bullet"/>
+      <w:lvlText w:val=""/>
+      <w:lvlJc w:val="left"/>
+      <w:pPr>
+        <w:ind w:left="720" w:hanging="360"/>
+      </w:pPr>
+      <w:rPr>
+        <w:rFonts w:ascii="Symbol" w:eastAsiaTheme="minorHAnsi" w:hAnsi="Symbol" w:cstheme="minorBidi" w:hint="default"/>
+      </w:rPr>
+    </w:lvl>
+    <w:lvl w:ilvl="1" w:tplc="10090003" w:tentative="1">
+      <w:start w:val="1"/>
+      <w:numFmt w:val="bullet"/>
+      <w:lvlText w:val="o"/>
+      <w:lvlJc w:val="left"/>
+      <w:pPr>
+        <w:ind w:left="1440" w:hanging="360"/>
+      </w:pPr>
+      <w:rPr>
+        <w:rFonts w:ascii="Courier New" w:hAnsi="Courier New" w:cs="Courier New" w:hint="default"/>
+      </w:rPr>
+    </w:lvl>
+    <w:lvl w:ilvl="2" w:tplc="10090005" w:tentative="1">
+      <w:start w:val="1"/>
+      <w:numFmt w:val="bullet"/>
+      <w:lvlText w:val=""/>
+      <w:lvlJc w:val="left"/>
+      <w:pPr>
+        <w:ind w:left="2160" w:hanging="360"/>
+      </w:pPr>
+      <w:rPr>
+        <w:rFonts w:ascii="Wingdings" w:hAnsi="Wingdings" w:hint="default"/>
+      </w:rPr>
+    </w:lvl>
+    <w:lvl w:ilvl="3" w:tplc="10090001" w:tentative="1">
+      <w:start w:val="1"/>
+      <w:numFmt w:val="bullet"/>
+      <w:lvlText w:val=""/>
+      <w:lvlJc w:val="left"/>
+      <w:pPr>
+        <w:ind w:left="2880" w:hanging="360"/>
+      </w:pPr>
+      <w:rPr>
+        <w:rFonts w:ascii="Symbol" w:hAnsi="Symbol" w:hint="default"/>
+      </w:rPr>
+    </w:lvl>
+    <w:lvl w:ilvl="4" w:tplc="10090003" w:tentative="1">
+      <w:start w:val="1"/>
+      <w:numFmt w:val="bullet"/>
+      <w:lvlText w:val="o"/>
+      <w:lvlJc w:val="left"/>
+      <w:pPr>
+        <w:ind w:left="3600" w:hanging="360"/>
+      </w:pPr>
+      <w:rPr>
+        <w:rFonts w:ascii="Courier New" w:hAnsi="Courier New" w:cs="Courier New" w:hint="default"/>
+      </w:rPr>
+    </w:lvl>
+    <w:lvl w:ilvl="5" w:tplc="10090005" w:tentative="1">
+      <w:start w:val="1"/>
+      <w:numFmt w:val="bullet"/>
+      <w:lvlText w:val=""/>
+      <w:lvlJc w:val="left"/>
+      <w:pPr>
+        <w:ind w:left="4320" w:hanging="360"/>
+      </w:pPr>
+      <w:rPr>
+        <w:rFonts w:ascii="Wingdings" w:hAnsi="Wingdings" w:hint="default"/>
+      </w:rPr>
+    </w:lvl>
+    <w:lvl w:ilvl="6" w:tplc="10090001" w:tentative="1">
+      <w:start w:val="1"/>
+      <w:numFmt w:val="bullet"/>
+      <w:lvlText w:val=""/>
+      <w:lvlJc w:val="left"/>
+      <w:pPr>
+        <w:ind w:left="5040" w:hanging="360"/>
+      </w:pPr>
+      <w:rPr>
+        <w:rFonts w:ascii="Symbol" w:hAnsi="Symbol" w:hint="default"/>
+      </w:rPr>
+    </w:lvl>
+    <w:lvl w:ilvl="7" w:tplc="10090003" w:tentative="1">
+      <w:start w:val="1"/>
+      <w:numFmt w:val="bullet"/>
+      <w:lvlText w:val="o"/>
+      <w:lvlJc w:val="left"/>
+      <w:pPr>
+        <w:ind w:left="5760" w:hanging="360"/>
+      </w:pPr>
+      <w:rPr>
+        <w:rFonts w:ascii="Courier New" w:hAnsi="Courier New" w:cs="Courier New" w:hint="default"/>
+      </w:rPr>
+    </w:lvl>
+    <w:lvl w:ilvl="8" w:tplc="10090005" w:tentative="1">
+      <w:start w:val="1"/>
+      <w:numFmt w:val="bullet"/>
+      <w:lvlText w:val=""/>
+      <w:lvlJc w:val="left"/>
+      <w:pPr>
+        <w:ind w:left="6480" w:hanging="360"/>
+      </w:pPr>
+      <w:rPr>
+        <w:rFonts w:ascii="Wingdings" w:hAnsi="Wingdings" w:hint="default"/>
+      </w:rPr>
+    </w:lvl>
+  </w:abstractNum>
+  <w:abstractNum w:abstractNumId="1" w15:restartNumberingAfterBreak="0">
+    <w:nsid w:val="17AE1BB7"/>
+    <w:multiLevelType w:val="hybridMultilevel"/>
+    <w:tmpl w:val="259E739E"/>
+    <w:lvl w:ilvl="0" w:tplc="8A5688F2">
+      <w:numFmt w:val="bullet"/>
+      <w:lvlText w:val=""/>
+      <w:lvlJc w:val="left"/>
+      <w:pPr>
+        <w:ind w:left="720" w:hanging="360"/>
+      </w:pPr>
+      <w:rPr>
+        <w:rFonts w:ascii="Symbol" w:eastAsiaTheme="minorHAnsi" w:hAnsi="Symbol" w:cstheme="minorBidi" w:hint="default"/>
+      </w:rPr>
+    </w:lvl>
+    <w:lvl w:ilvl="1" w:tplc="10090003" w:tentative="1">
+      <w:start w:val="1"/>
+      <w:numFmt w:val="bullet"/>
+      <w:lvlText w:val="o"/>
+      <w:lvlJc w:val="left"/>
+      <w:pPr>
+        <w:ind w:left="1440" w:hanging="360"/>
+      </w:pPr>
+      <w:rPr>
+        <w:rFonts w:ascii="Courier New" w:hAnsi="Courier New" w:cs="Courier New" w:hint="default"/>
+      </w:rPr>
+    </w:lvl>
+    <w:lvl w:ilvl="2" w:tplc="10090005" w:tentative="1">
+      <w:start w:val="1"/>
+      <w:numFmt w:val="bullet"/>
+      <w:lvlText w:val=""/>
+      <w:lvlJc w:val="left"/>
+      <w:pPr>
+        <w:ind w:left="2160" w:hanging="360"/>
+      </w:pPr>
+      <w:rPr>
+        <w:rFonts w:ascii="Wingdings" w:hAnsi="Wingdings" w:hint="default"/>
+      </w:rPr>
+    </w:lvl>
+    <w:lvl w:ilvl="3" w:tplc="10090001" w:tentative="1">
+      <w:start w:val="1"/>
+      <w:numFmt w:val="bullet"/>
+      <w:lvlText w:val=""/>
+      <w:lvlJc w:val="left"/>
+      <w:pPr>
+        <w:ind w:left="2880" w:hanging="360"/>
+      </w:pPr>
+      <w:rPr>
+        <w:rFonts w:ascii="Symbol" w:hAnsi="Symbol" w:hint="default"/>
+      </w:rPr>
+    </w:lvl>
+    <w:lvl w:ilvl="4" w:tplc="10090003" w:tentative="1">
+      <w:start w:val="1"/>
+      <w:numFmt w:val="bullet"/>
+      <w:lvlText w:val="o"/>
+      <w:lvlJc w:val="left"/>
+      <w:pPr>
+        <w:ind w:left="3600" w:hanging="360"/>
+      </w:pPr>
+      <w:rPr>
+        <w:rFonts w:ascii="Courier New" w:hAnsi="Courier New" w:cs="Courier New" w:hint="default"/>
+      </w:rPr>
+    </w:lvl>
+    <w:lvl w:ilvl="5" w:tplc="10090005" w:tentative="1">
+      <w:start w:val="1"/>
+      <w:numFmt w:val="bullet"/>
+      <w:lvlText w:val=""/>
+      <w:lvlJc w:val="left"/>
+      <w:pPr>
+        <w:ind w:left="4320" w:hanging="360"/>
+      </w:pPr>
+      <w:rPr>
+        <w:rFonts w:ascii="Wingdings" w:hAnsi="Wingdings" w:hint="default"/>
+      </w:rPr>
+    </w:lvl>
+    <w:lvl w:ilvl="6" w:tplc="10090001" w:tentative="1">
+      <w:start w:val="1"/>
+      <w:numFmt w:val="bullet"/>
+      <w:lvlText w:val=""/>
+      <w:lvlJc w:val="left"/>
+      <w:pPr>
+        <w:ind w:left="5040" w:hanging="360"/>
+      </w:pPr>
+      <w:rPr>
+        <w:rFonts w:ascii="Symbol" w:hAnsi="Symbol" w:hint="default"/>
+      </w:rPr>
+    </w:lvl>
+    <w:lvl w:ilvl="7" w:tplc="10090003" w:tentative="1">
+      <w:start w:val="1"/>
+      <w:numFmt w:val="bullet"/>
+      <w:lvlText w:val="o"/>
+      <w:lvlJc w:val="left"/>
+      <w:pPr>
+        <w:ind w:left="5760" w:hanging="360"/>
+      </w:pPr>
+      <w:rPr>
+        <w:rFonts w:ascii="Courier New" w:hAnsi="Courier New" w:cs="Courier New" w:hint="default"/>
+      </w:rPr>
+    </w:lvl>
+    <w:lvl w:ilvl="8" w:tplc="10090005" w:tentative="1">
+      <w:start w:val="1"/>
+      <w:numFmt w:val="bullet"/>
+      <w:lvlText w:val=""/>
+      <w:lvlJc w:val="left"/>
+      <w:pPr>
+        <w:ind w:left="6480" w:hanging="360"/>
+      </w:pPr>
+      <w:rPr>
+        <w:rFonts w:ascii="Wingdings" w:hAnsi="Wingdings" w:hint="default"/>
+      </w:rPr>
+    </w:lvl>
+  </w:abstractNum>
+  <w:abstractNum w:abstractNumId="2" w15:restartNumberingAfterBreak="0">
+    <w:nsid w:val="17C51858"/>
+    <w:multiLevelType w:val="hybridMultilevel"/>
+    <w:tmpl w:val="98B8448A"/>
+    <w:lvl w:ilvl="0" w:tplc="DB42F708">
+      <w:numFmt w:val="bullet"/>
+      <w:lvlText w:val=""/>
+      <w:lvlJc w:val="left"/>
+      <w:pPr>
+        <w:ind w:left="720" w:hanging="360"/>
+      </w:pPr>
+      <w:rPr>
+        <w:rFonts w:ascii="Symbol" w:eastAsiaTheme="minorHAnsi" w:hAnsi="Symbol" w:cstheme="minorBidi" w:hint="default"/>
+      </w:rPr>
+    </w:lvl>
+    <w:lvl w:ilvl="1" w:tplc="10090003" w:tentative="1">
+      <w:start w:val="1"/>
+      <w:numFmt w:val="bullet"/>
+      <w:lvlText w:val="o"/>
+      <w:lvlJc w:val="left"/>
+      <w:pPr>
+        <w:ind w:left="1440" w:hanging="360"/>
+      </w:pPr>
+      <w:rPr>
+        <w:rFonts w:ascii="Courier New" w:hAnsi="Courier New" w:cs="Courier New" w:hint="default"/>
+      </w:rPr>
+    </w:lvl>
+    <w:lvl w:ilvl="2" w:tplc="10090005" w:tentative="1">
+      <w:start w:val="1"/>
+      <w:numFmt w:val="bullet"/>
+      <w:lvlText w:val=""/>
+      <w:lvlJc w:val="left"/>
+      <w:pPr>
+        <w:ind w:left="2160" w:hanging="360"/>
+      </w:pPr>
+      <w:rPr>
+        <w:rFonts w:ascii="Wingdings" w:hAnsi="Wingdings" w:hint="default"/>
+      </w:rPr>
+    </w:lvl>
+    <w:lvl w:ilvl="3" w:tplc="10090001" w:tentative="1">
+      <w:start w:val="1"/>
+      <w:numFmt w:val="bullet"/>
+      <w:lvlText w:val=""/>
+      <w:lvlJc w:val="left"/>
+      <w:pPr>
+        <w:ind w:left="2880" w:hanging="360"/>
+      </w:pPr>
+      <w:rPr>
+        <w:rFonts w:ascii="Symbol" w:hAnsi="Symbol" w:hint="default"/>
+      </w:rPr>
+    </w:lvl>
+    <w:lvl w:ilvl="4" w:tplc="10090003" w:tentative="1">
+      <w:start w:val="1"/>
+      <w:numFmt w:val="bullet"/>
+      <w:lvlText w:val="o"/>
+      <w:lvlJc w:val="left"/>
+      <w:pPr>
+        <w:ind w:left="3600" w:hanging="360"/>
+      </w:pPr>
+      <w:rPr>
+        <w:rFonts w:ascii="Courier New" w:hAnsi="Courier New" w:cs="Courier New" w:hint="default"/>
+      </w:rPr>
+    </w:lvl>
+    <w:lvl w:ilvl="5" w:tplc="10090005" w:tentative="1">
+      <w:start w:val="1"/>
+      <w:numFmt w:val="bullet"/>
+      <w:lvlText w:val=""/>
+      <w:lvlJc w:val="left"/>
+      <w:pPr>
+        <w:ind w:left="4320" w:hanging="360"/>
+      </w:pPr>
+      <w:rPr>
+        <w:rFonts w:ascii="Wingdings" w:hAnsi="Wingdings" w:hint="default"/>
+      </w:rPr>
+    </w:lvl>
+    <w:lvl w:ilvl="6" w:tplc="10090001" w:tentative="1">
+      <w:start w:val="1"/>
+      <w:numFmt w:val="bullet"/>
+      <w:lvlText w:val=""/>
+      <w:lvlJc w:val="left"/>
+      <w:pPr>
+        <w:ind w:left="5040" w:hanging="360"/>
+      </w:pPr>
+      <w:rPr>
+        <w:rFonts w:ascii="Symbol" w:hAnsi="Symbol" w:hint="default"/>
+      </w:rPr>
+    </w:lvl>
+    <w:lvl w:ilvl="7" w:tplc="10090003" w:tentative="1">
+      <w:start w:val="1"/>
+      <w:numFmt w:val="bullet"/>
+      <w:lvlText w:val="o"/>
+      <w:lvlJc w:val="left"/>
+      <w:pPr>
+        <w:ind w:left="5760" w:hanging="360"/>
+      </w:pPr>
+      <w:rPr>
+        <w:rFonts w:ascii="Courier New" w:hAnsi="Courier New" w:cs="Courier New" w:hint="default"/>
+      </w:rPr>
+    </w:lvl>
+    <w:lvl w:ilvl="8" w:tplc="10090005" w:tentative="1">
+      <w:start w:val="1"/>
+      <w:numFmt w:val="bullet"/>
+      <w:lvlText w:val=""/>
+      <w:lvlJc w:val="left"/>
+      <w:pPr>
+        <w:ind w:left="6480" w:hanging="360"/>
+      </w:pPr>
+      <w:rPr>
+        <w:rFonts w:ascii="Wingdings" w:hAnsi="Wingdings" w:hint="default"/>
+      </w:rPr>
+    </w:lvl>
+  </w:abstractNum>
+  <w:abstractNum w:abstractNumId="3" w15:restartNumberingAfterBreak="0">
+    <w:nsid w:val="701D4E37"/>
+    <w:multiLevelType w:val="hybridMultilevel"/>
+    <w:tmpl w:val="6F5A47E8"/>
+    <w:lvl w:ilvl="0" w:tplc="2B1AD816">
+      <w:numFmt w:val="bullet"/>
+      <w:lvlText w:val=""/>
+      <w:lvlJc w:val="left"/>
+      <w:pPr>
+        <w:ind w:left="720" w:hanging="360"/>
+      </w:pPr>
+      <w:rPr>
+        <w:rFonts w:ascii="Symbol" w:eastAsiaTheme="minorHAnsi" w:hAnsi="Symbol" w:cstheme="minorBidi" w:hint="default"/>
+      </w:rPr>
+    </w:lvl>
+    <w:lvl w:ilvl="1" w:tplc="10090003" w:tentative="1">
+      <w:start w:val="1"/>
+      <w:numFmt w:val="bullet"/>
+      <w:lvlText w:val="o"/>
+      <w:lvlJc w:val="left"/>
+      <w:pPr>
+        <w:ind w:left="1440" w:hanging="360"/>
+      </w:pPr>
+      <w:rPr>
+        <w:rFonts w:ascii="Courier New" w:hAnsi="Courier New" w:cs="Courier New" w:hint="default"/>
+      </w:rPr>
+    </w:lvl>
+    <w:lvl w:ilvl="2" w:tplc="10090005" w:tentative="1">
+      <w:start w:val="1"/>
+      <w:numFmt w:val="bullet"/>
+      <w:lvlText w:val=""/>
+      <w:lvlJc w:val="left"/>
+      <w:pPr>
+        <w:ind w:left="2160" w:hanging="360"/>
+      </w:pPr>
+      <w:rPr>
+        <w:rFonts w:ascii="Wingdings" w:hAnsi="Wingdings" w:hint="default"/>
+      </w:rPr>
+    </w:lvl>
+    <w:lvl w:ilvl="3" w:tplc="10090001" w:tentative="1">
+      <w:start w:val="1"/>
+      <w:numFmt w:val="bullet"/>
+      <w:lvlText w:val=""/>
+      <w:lvlJc w:val="left"/>
+      <w:pPr>
+        <w:ind w:left="2880" w:hanging="360"/>
+      </w:pPr>
+      <w:rPr>
+        <w:rFonts w:ascii="Symbol" w:hAnsi="Symbol" w:hint="default"/>
+      </w:rPr>
+    </w:lvl>
+    <w:lvl w:ilvl="4" w:tplc="10090003" w:tentative="1">
+      <w:start w:val="1"/>
+      <w:numFmt w:val="bullet"/>
+      <w:lvlText w:val="o"/>
+      <w:lvlJc w:val="left"/>
+      <w:pPr>
+        <w:ind w:left="3600" w:hanging="360"/>
+      </w:pPr>
+      <w:rPr>
+        <w:rFonts w:ascii="Courier New" w:hAnsi="Courier New" w:cs="Courier New" w:hint="default"/>
+      </w:rPr>
+    </w:lvl>
+    <w:lvl w:ilvl="5" w:tplc="10090005" w:tentative="1">
+      <w:start w:val="1"/>
+      <w:numFmt w:val="bullet"/>
+      <w:lvlText w:val=""/>
+      <w:lvlJc w:val="left"/>
+      <w:pPr>
+        <w:ind w:left="4320" w:hanging="360"/>
+      </w:pPr>
+      <w:rPr>
+        <w:rFonts w:ascii="Wingdings" w:hAnsi="Wingdings" w:hint="default"/>
+      </w:rPr>
+    </w:lvl>
+    <w:lvl w:ilvl="6" w:tplc="10090001" w:tentative="1">
+      <w:start w:val="1"/>
+      <w:numFmt w:val="bullet"/>
+      <w:lvlText w:val=""/>
+      <w:lvlJc w:val="left"/>
+      <w:pPr>
+        <w:ind w:left="5040" w:hanging="360"/>
+      </w:pPr>
+      <w:rPr>
+        <w:rFonts w:ascii="Symbol" w:hAnsi="Symbol" w:hint="default"/>
+      </w:rPr>
+    </w:lvl>
+    <w:lvl w:ilvl="7" w:tplc="10090003" w:tentative="1">
+      <w:start w:val="1"/>
+      <w:numFmt w:val="bullet"/>
+      <w:lvlText w:val="o"/>
+      <w:lvlJc w:val="left"/>
+      <w:pPr>
+        <w:ind w:left="5760" w:hanging="360"/>
+      </w:pPr>
+      <w:rPr>
+        <w:rFonts w:ascii="Courier New" w:hAnsi="Courier New" w:cs="Courier New" w:hint="default"/>
+      </w:rPr>
+    </w:lvl>
+    <w:lvl w:ilvl="8" w:tplc="10090005" w:tentative="1">
+      <w:start w:val="1"/>
+      <w:numFmt w:val="bullet"/>
+      <w:lvlText w:val=""/>
+      <w:lvlJc w:val="left"/>
+      <w:pPr>
+        <w:ind w:left="6480" w:hanging="360"/>
+      </w:pPr>
+      <w:rPr>
+        <w:rFonts w:ascii="Wingdings" w:hAnsi="Wingdings" w:hint="default"/>
+      </w:rPr>
+    </w:lvl>
+  </w:abstractNum>
+  <w:abstractNum w:abstractNumId="4" w15:restartNumberingAfterBreak="0">
+    <w:nsid w:val="7B0C48A3"/>
+    <w:multiLevelType w:val="hybridMultilevel"/>
+    <w:tmpl w:val="DA6633EC"/>
+    <w:lvl w:ilvl="0" w:tplc="780E4D0A">
+      <w:numFmt w:val="bullet"/>
+      <w:lvlText w:val=""/>
+      <w:lvlJc w:val="left"/>
+      <w:pPr>
+        <w:ind w:left="720" w:hanging="360"/>
+      </w:pPr>
+      <w:rPr>
+        <w:rFonts w:ascii="Symbol" w:eastAsiaTheme="minorHAnsi" w:hAnsi="Symbol" w:cstheme="minorBidi" w:hint="default"/>
+      </w:rPr>
+    </w:lvl>
+    <w:lvl w:ilvl="1" w:tplc="10090003" w:tentative="1">
+      <w:start w:val="1"/>
+      <w:numFmt w:val="bullet"/>
+      <w:lvlText w:val="o"/>
+      <w:lvlJc w:val="left"/>
+      <w:pPr>
+        <w:ind w:left="1440" w:hanging="360"/>
+      </w:pPr>
+      <w:rPr>
+        <w:rFonts w:ascii="Courier New" w:hAnsi="Courier New" w:cs="Courier New" w:hint="default"/>
+      </w:rPr>
+    </w:lvl>
+    <w:lvl w:ilvl="2" w:tplc="10090005" w:tentative="1">
+      <w:start w:val="1"/>
+      <w:numFmt w:val="bullet"/>
+      <w:lvlText w:val=""/>
+      <w:lvlJc w:val="left"/>
+      <w:pPr>
+        <w:ind w:left="2160" w:hanging="360"/>
+      </w:pPr>
+      <w:rPr>
+        <w:rFonts w:ascii="Wingdings" w:hAnsi="Wingdings" w:hint="default"/>
+      </w:rPr>
+    </w:lvl>
+    <w:lvl w:ilvl="3" w:tplc="10090001" w:tentative="1">
+      <w:start w:val="1"/>
+      <w:numFmt w:val="bullet"/>
+      <w:lvlText w:val=""/>
+      <w:lvlJc w:val="left"/>
+      <w:pPr>
+        <w:ind w:left="2880" w:hanging="360"/>
+      </w:pPr>
+      <w:rPr>
+        <w:rFonts w:ascii="Symbol" w:hAnsi="Symbol" w:hint="default"/>
+      </w:rPr>
+    </w:lvl>
+    <w:lvl w:ilvl="4" w:tplc="10090003" w:tentative="1">
+      <w:start w:val="1"/>
+      <w:numFmt w:val="bullet"/>
+      <w:lvlText w:val="o"/>
+      <w:lvlJc w:val="left"/>
+      <w:pPr>
+        <w:ind w:left="3600" w:hanging="360"/>
+      </w:pPr>
+      <w:rPr>
+        <w:rFonts w:ascii="Courier New" w:hAnsi="Courier New" w:cs="Courier New" w:hint="default"/>
+      </w:rPr>
+    </w:lvl>
+    <w:lvl w:ilvl="5" w:tplc="10090005" w:tentative="1">
+      <w:start w:val="1"/>
+      <w:numFmt w:val="bullet"/>
+      <w:lvlText w:val=""/>
+      <w:lvlJc w:val="left"/>
+      <w:pPr>
+        <w:ind w:left="4320" w:hanging="360"/>
+      </w:pPr>
+      <w:rPr>
+        <w:rFonts w:ascii="Wingdings" w:hAnsi="Wingdings" w:hint="default"/>
+      </w:rPr>
+    </w:lvl>
+    <w:lvl w:ilvl="6" w:tplc="10090001" w:tentative="1">
+      <w:start w:val="1"/>
+      <w:numFmt w:val="bullet"/>
+      <w:lvlText w:val=""/>
+      <w:lvlJc w:val="left"/>
+      <w:pPr>
+        <w:ind w:left="5040" w:hanging="360"/>
+      </w:pPr>
+      <w:rPr>
+        <w:rFonts w:ascii="Symbol" w:hAnsi="Symbol" w:hint="default"/>
+      </w:rPr>
+    </w:lvl>
+    <w:lvl w:ilvl="7" w:tplc="10090003" w:tentative="1">
+      <w:start w:val="1"/>
+      <w:numFmt w:val="bullet"/>
+      <w:lvlText w:val="o"/>
+      <w:lvlJc w:val="left"/>
+      <w:pPr>
+        <w:ind w:left="5760" w:hanging="360"/>
+      </w:pPr>
+      <w:rPr>
+        <w:rFonts w:ascii="Courier New" w:hAnsi="Courier New" w:cs="Courier New" w:hint="default"/>
+      </w:rPr>
+    </w:lvl>
+    <w:lvl w:ilvl="8" w:tplc="10090005" w:tentative="1">
+      <w:start w:val="1"/>
+      <w:numFmt w:val="bullet"/>
+      <w:lvlText w:val=""/>
+      <w:lvlJc w:val="left"/>
+      <w:pPr>
+        <w:ind w:left="6480" w:hanging="360"/>
+      </w:pPr>
+      <w:rPr>
+        <w:rFonts w:ascii="Wingdings" w:hAnsi="Wingdings" w:hint="default"/>
+      </w:rPr>
+    </w:lvl>
+  </w:abstractNum>
+  <w:abstractNum w:abstractNumId="5" w15:restartNumberingAfterBreak="0">
+    <w:nsid w:val="7BC63ADB"/>
+    <w:multiLevelType w:val="hybridMultilevel"/>
+    <w:tmpl w:val="37D2E2A0"/>
+    <w:lvl w:ilvl="0" w:tplc="469C4526">
+      <w:numFmt w:val="bullet"/>
+      <w:lvlText w:val=""/>
+      <w:lvlJc w:val="left"/>
+      <w:pPr>
+        <w:ind w:left="720" w:hanging="360"/>
+      </w:pPr>
+      <w:rPr>
+        <w:rFonts w:ascii="Symbol" w:eastAsiaTheme="minorHAnsi" w:hAnsi="Symbol" w:cstheme="minorBidi" w:hint="default"/>
+      </w:rPr>
+    </w:lvl>
+    <w:lvl w:ilvl="1" w:tplc="10090003" w:tentative="1">
+      <w:start w:val="1"/>
+      <w:numFmt w:val="bullet"/>
+      <w:lvlText w:val="o"/>
+      <w:lvlJc w:val="left"/>
+      <w:pPr>
+        <w:ind w:left="1440" w:hanging="360"/>
+      </w:pPr>
+      <w:rPr>
+        <w:rFonts w:ascii="Courier New" w:hAnsi="Courier New" w:cs="Courier New" w:hint="default"/>
+      </w:rPr>
+    </w:lvl>
+    <w:lvl w:ilvl="2" w:tplc="10090005" w:tentative="1">
+      <w:start w:val="1"/>
+      <w:numFmt w:val="bullet"/>
+      <w:lvlText w:val=""/>
+      <w:lvlJc w:val="left"/>
+      <w:pPr>
+        <w:ind w:left="2160" w:hanging="360"/>
+      </w:pPr>
+      <w:rPr>
+        <w:rFonts w:ascii="Wingdings" w:hAnsi="Wingdings" w:hint="default"/>
+      </w:rPr>
+    </w:lvl>
+    <w:lvl w:ilvl="3" w:tplc="10090001" w:tentative="1">
+      <w:start w:val="1"/>
+      <w:numFmt w:val="bullet"/>
+      <w:lvlText w:val=""/>
+      <w:lvlJc w:val="left"/>
+      <w:pPr>
+        <w:ind w:left="2880" w:hanging="360"/>
+      </w:pPr>
+      <w:rPr>
+        <w:rFonts w:ascii="Symbol" w:hAnsi="Symbol" w:hint="default"/>
+      </w:rPr>
+    </w:lvl>
+    <w:lvl w:ilvl="4" w:tplc="10090003" w:tentative="1">
+      <w:start w:val="1"/>
+      <w:numFmt w:val="bullet"/>
+      <w:lvlText w:val="o"/>
+      <w:lvlJc w:val="left"/>
+      <w:pPr>
+        <w:ind w:left="3600" w:hanging="360"/>
+      </w:pPr>
+      <w:rPr>
+        <w:rFonts w:ascii="Courier New" w:hAnsi="Courier New" w:cs="Courier New" w:hint="default"/>
+      </w:rPr>
+    </w:lvl>
+    <w:lvl w:ilvl="5" w:tplc="10090005" w:tentative="1">
+      <w:start w:val="1"/>
+      <w:numFmt w:val="bullet"/>
+      <w:lvlText w:val=""/>
+      <w:lvlJc w:val="left"/>
+      <w:pPr>
+        <w:ind w:left="4320" w:hanging="360"/>
+      </w:pPr>
+      <w:rPr>
+        <w:rFonts w:ascii="Wingdings" w:hAnsi="Wingdings" w:hint="default"/>
+      </w:rPr>
+    </w:lvl>
+    <w:lvl w:ilvl="6" w:tplc="10090001" w:tentative="1">
+      <w:start w:val="1"/>
+      <w:numFmt w:val="bullet"/>
+      <w:lvlText w:val=""/>
+      <w:lvlJc w:val="left"/>
+      <w:pPr>
+        <w:ind w:left="5040" w:hanging="360"/>
+      </w:pPr>
+      <w:rPr>
+        <w:rFonts w:ascii="Symbol" w:hAnsi="Symbol" w:hint="default"/>
+      </w:rPr>
+    </w:lvl>
+    <w:lvl w:ilvl="7" w:tplc="10090003" w:tentative="1">
+      <w:start w:val="1"/>
+      <w:numFmt w:val="bullet"/>
+      <w:lvlText w:val="o"/>
+      <w:lvlJc w:val="left"/>
+      <w:pPr>
+        <w:ind w:left="5760" w:hanging="360"/>
+      </w:pPr>
+      <w:rPr>
+        <w:rFonts w:ascii="Courier New" w:hAnsi="Courier New" w:cs="Courier New" w:hint="default"/>
+      </w:rPr>
+    </w:lvl>
+    <w:lvl w:ilvl="8" w:tplc="10090005" w:tentative="1">
+      <w:start w:val="1"/>
+      <w:numFmt w:val="bullet"/>
+      <w:lvlText w:val=""/>
+      <w:lvlJc w:val="left"/>
+      <w:pPr>
+        <w:ind w:left="6480" w:hanging="360"/>
+      </w:pPr>
+      <w:rPr>
+        <w:rFonts w:ascii="Wingdings" w:hAnsi="Wingdings" w:hint="default"/>
+      </w:rPr>
+    </w:lvl>
+  </w:abstractNum>
+  <w:num w:numId="1">
+    <w:abstractNumId w:val="1"/>
+  </w:num>
+  <w:num w:numId="2">
+    <w:abstractNumId w:val="4"/>
+  </w:num>
+  <w:num w:numId="3">
+    <w:abstractNumId w:val="0"/>
+  </w:num>
+  <w:num w:numId="4">
+    <w:abstractNumId w:val="5"/>
+  </w:num>
+  <w:num w:numId="5">
+    <w:abstractNumId w:val="2"/>
+  </w:num>
+  <w:num w:numId="6">
+    <w:abstractNumId w:val="3"/>
+  </w:num>
+</w:numbering>
 </file>
 
 <file path=word/styles.xml><?xml version="1.0" encoding="utf-8"?>
@@ -412,6 +2505,50 @@
     <w:name w:val="Normal"/>
     <w:qFormat/>
   </w:style>
+  <w:style w:type="paragraph" w:styleId="Heading2">
+    <w:name w:val="heading 2"/>
+    <w:basedOn w:val="Normal"/>
+    <w:next w:val="Normal"/>
+    <w:link w:val="Heading2Char"/>
+    <w:uiPriority w:val="9"/>
+    <w:unhideWhenUsed/>
+    <w:qFormat/>
+    <w:rsid w:val="00874380"/>
+    <w:pPr>
+      <w:keepNext/>
+      <w:keepLines/>
+      <w:spacing w:before="40" w:after="0"/>
+      <w:outlineLvl w:val="1"/>
+    </w:pPr>
+    <w:rPr>
+      <w:rFonts w:asciiTheme="majorHAnsi" w:eastAsiaTheme="majorEastAsia" w:hAnsiTheme="majorHAnsi" w:cstheme="majorBidi"/>
+      <w:color w:val="2F5496" w:themeColor="accent1" w:themeShade="BF"/>
+      <w:sz w:val="26"/>
+      <w:szCs w:val="26"/>
+    </w:rPr>
+  </w:style>
+  <w:style w:type="paragraph" w:styleId="Heading3">
+    <w:name w:val="heading 3"/>
+    <w:basedOn w:val="Normal"/>
+    <w:next w:val="Normal"/>
+    <w:link w:val="Heading3Char"/>
+    <w:uiPriority w:val="9"/>
+    <w:unhideWhenUsed/>
+    <w:qFormat/>
+    <w:rsid w:val="00874380"/>
+    <w:pPr>
+      <w:keepNext/>
+      <w:keepLines/>
+      <w:spacing w:before="40" w:after="0"/>
+      <w:outlineLvl w:val="2"/>
+    </w:pPr>
+    <w:rPr>
+      <w:rFonts w:asciiTheme="majorHAnsi" w:eastAsiaTheme="majorEastAsia" w:hAnsiTheme="majorHAnsi" w:cstheme="majorBidi"/>
+      <w:color w:val="1F3763" w:themeColor="accent1" w:themeShade="7F"/>
+      <w:sz w:val="24"/>
+      <w:szCs w:val="24"/>
+    </w:rPr>
+  </w:style>
   <w:style w:type="character" w:default="1" w:styleId="DefaultParagraphFont">
     <w:name w:val="Default Paragraph Font"/>
     <w:uiPriority w:val="1"/>
@@ -460,6 +2597,77 @@
     <w:rPr>
       <w:rFonts w:ascii="Consolas" w:hAnsi="Consolas"/>
     </w:rPr>
+  </w:style>
+  <w:style w:type="paragraph" w:styleId="Title">
+    <w:name w:val="Title"/>
+    <w:basedOn w:val="Normal"/>
+    <w:next w:val="Normal"/>
+    <w:link w:val="TitleChar"/>
+    <w:uiPriority w:val="10"/>
+    <w:qFormat/>
+    <w:rsid w:val="00874380"/>
+    <w:pPr>
+      <w:spacing w:after="0" w:line="240" w:lineRule="auto"/>
+      <w:contextualSpacing/>
+    </w:pPr>
+    <w:rPr>
+      <w:rFonts w:asciiTheme="majorHAnsi" w:eastAsiaTheme="majorEastAsia" w:hAnsiTheme="majorHAnsi" w:cstheme="majorBidi"/>
+      <w:spacing w:val="-10"/>
+      <w:kern w:val="28"/>
+      <w:sz w:val="56"/>
+      <w:szCs w:val="56"/>
+    </w:rPr>
+  </w:style>
+  <w:style w:type="character" w:customStyle="1" w:styleId="TitleChar">
+    <w:name w:val="Title Char"/>
+    <w:basedOn w:val="DefaultParagraphFont"/>
+    <w:link w:val="Title"/>
+    <w:uiPriority w:val="10"/>
+    <w:rsid w:val="00874380"/>
+    <w:rPr>
+      <w:rFonts w:asciiTheme="majorHAnsi" w:eastAsiaTheme="majorEastAsia" w:hAnsiTheme="majorHAnsi" w:cstheme="majorBidi"/>
+      <w:spacing w:val="-10"/>
+      <w:kern w:val="28"/>
+      <w:sz w:val="56"/>
+      <w:szCs w:val="56"/>
+    </w:rPr>
+  </w:style>
+  <w:style w:type="character" w:customStyle="1" w:styleId="Heading2Char">
+    <w:name w:val="Heading 2 Char"/>
+    <w:basedOn w:val="DefaultParagraphFont"/>
+    <w:link w:val="Heading2"/>
+    <w:uiPriority w:val="9"/>
+    <w:rsid w:val="00874380"/>
+    <w:rPr>
+      <w:rFonts w:asciiTheme="majorHAnsi" w:eastAsiaTheme="majorEastAsia" w:hAnsiTheme="majorHAnsi" w:cstheme="majorBidi"/>
+      <w:color w:val="2F5496" w:themeColor="accent1" w:themeShade="BF"/>
+      <w:sz w:val="26"/>
+      <w:szCs w:val="26"/>
+    </w:rPr>
+  </w:style>
+  <w:style w:type="character" w:customStyle="1" w:styleId="Heading3Char">
+    <w:name w:val="Heading 3 Char"/>
+    <w:basedOn w:val="DefaultParagraphFont"/>
+    <w:link w:val="Heading3"/>
+    <w:uiPriority w:val="9"/>
+    <w:rsid w:val="00874380"/>
+    <w:rPr>
+      <w:rFonts w:asciiTheme="majorHAnsi" w:eastAsiaTheme="majorEastAsia" w:hAnsiTheme="majorHAnsi" w:cstheme="majorBidi"/>
+      <w:color w:val="1F3763" w:themeColor="accent1" w:themeShade="7F"/>
+      <w:sz w:val="24"/>
+      <w:szCs w:val="24"/>
+    </w:rPr>
+  </w:style>
+  <w:style w:type="paragraph" w:styleId="ListParagraph">
+    <w:name w:val="List Paragraph"/>
+    <w:basedOn w:val="Normal"/>
+    <w:uiPriority w:val="34"/>
+    <w:qFormat/>
+    <w:rsid w:val="00743FAD"/>
+    <w:pPr>
+      <w:ind w:left="720"/>
+      <w:contextualSpacing/>
+    </w:pPr>
   </w:style>
 </w:styles>
 </file>

</xml_diff>